<commit_message>
Update documentation on data collection
</commit_message>
<xml_diff>
--- a/Documentation/Protocol - Google Play Services.docx
+++ b/Documentation/Protocol - Google Play Services.docx
@@ -83,13 +83,7 @@
         <w:rPr>
           <w:rFonts w:ascii="Times" w:hAnsi="Times"/>
         </w:rPr>
-        <w:t xml:space="preserve">. </w:t>
-      </w:r>
-      <w:r>
-        <w:rPr>
-          <w:rFonts w:ascii="Times" w:hAnsi="Times"/>
-        </w:rPr>
-        <w:t>Download the file as a tab-delimited text file to your local machine.</w:t>
+        <w:t>. Download the file as a tab-delimited text file to your local machine.</w:t>
       </w:r>
     </w:p>
     <w:p>
@@ -166,6 +160,13 @@
           <w:i/>
         </w:rPr>
         <w:t>Travel and Activity Diary</w:t>
+      </w:r>
+      <w:r>
+        <w:rPr>
+          <w:rFonts w:ascii="Times" w:hAnsi="Times"/>
+          <w:i/>
+        </w:rPr>
+        <w:t xml:space="preserve"> v2</w:t>
       </w:r>
       <w:r>
         <w:rPr>
@@ -189,7 +190,61 @@
           <w:color w:val="auto"/>
           <w:u w:val="none"/>
         </w:rPr>
-        <w:t xml:space="preserve">. Export the file as a CSV and download it to your local machine. </w:t>
+        <w:t xml:space="preserve">. </w:t>
+      </w:r>
+      <w:r>
+        <w:rPr>
+          <w:rStyle w:val="Hyperlink"/>
+          <w:rFonts w:ascii="Times" w:hAnsi="Times"/>
+          <w:color w:val="auto"/>
+          <w:u w:val="none"/>
+        </w:rPr>
+        <w:t>Make sure to select the right form</w:t>
+      </w:r>
+      <w:r>
+        <w:rPr>
+          <w:rStyle w:val="Hyperlink"/>
+          <w:rFonts w:ascii="Times" w:hAnsi="Times"/>
+          <w:color w:val="auto"/>
+          <w:u w:val="none"/>
+        </w:rPr>
+        <w:t>.</w:t>
+      </w:r>
+      <w:r>
+        <w:rPr>
+          <w:rStyle w:val="Hyperlink"/>
+          <w:rFonts w:ascii="Times" w:hAnsi="Times"/>
+          <w:color w:val="auto"/>
+          <w:u w:val="none"/>
+        </w:rPr>
+        <w:t xml:space="preserve"> </w:t>
+      </w:r>
+      <w:r>
+        <w:rPr>
+          <w:rStyle w:val="Hyperlink"/>
+          <w:rFonts w:ascii="Times" w:hAnsi="Times"/>
+          <w:color w:val="auto"/>
+          <w:u w:val="none"/>
+        </w:rPr>
+        <w:t xml:space="preserve">Export the </w:t>
+      </w:r>
+      <w:r>
+        <w:rPr>
+          <w:rStyle w:val="Hyperlink"/>
+          <w:rFonts w:ascii="Times" w:hAnsi="Times"/>
+          <w:color w:val="auto"/>
+          <w:u w:val="none"/>
+        </w:rPr>
+        <w:t xml:space="preserve">data </w:t>
+      </w:r>
+      <w:r>
+        <w:rPr>
+          <w:rStyle w:val="Hyperlink"/>
+          <w:rFonts w:ascii="Times" w:hAnsi="Times"/>
+          <w:color w:val="auto"/>
+          <w:u w:val="none"/>
+        </w:rPr>
+        <w:t xml:space="preserve">as a CSV and download it to your local machine. </w:t>
       </w:r>
       <w:r>
         <w:rPr>
@@ -239,7 +294,18 @@
           <w:color w:val="auto"/>
           <w:u w:val="none"/>
         </w:rPr>
-        <w:t xml:space="preserve">Go through the data manually to make sure that records corresponding to your data are correct. If they aren’t, change them so that they are. Otherwise, step 3 will not work as expected. If you forgot to record a trip or activity on </w:t>
+        <w:t xml:space="preserve">The days tend to be in PST but the times are in UTC. You’ll have to change the days manually so that they are in UTC as well. </w:t>
+      </w:r>
+      <w:bookmarkStart w:id="0" w:name="_GoBack"/>
+      <w:bookmarkEnd w:id="0"/>
+      <w:r>
+        <w:rPr>
+          <w:rStyle w:val="Hyperlink"/>
+          <w:rFonts w:ascii="Times" w:hAnsi="Times"/>
+          <w:color w:val="auto"/>
+          <w:u w:val="none"/>
+        </w:rPr>
+        <w:t xml:space="preserve">Otherwise, step 3 will not work as expected. If you forgot to record a trip or activity on </w:t>
       </w:r>
       <w:r>
         <w:rPr>
@@ -316,8 +382,6 @@
         </w:rPr>
         <w:t>). Each tester should run the script for their data corresponding to a particular day, go through the resulting output manually to ensure that it’s correct, and then upload the data to the GitHub repository so we can use it for training our inference algorithms.</w:t>
       </w:r>
-      <w:bookmarkStart w:id="0" w:name="_GoBack"/>
-      <w:bookmarkEnd w:id="0"/>
     </w:p>
     <w:p>
       <w:pPr>

</xml_diff>